<commit_message>
refactor: :recycle: Ajustes nomes
</commit_message>
<xml_diff>
--- a/Back-End/Services/TestModelo.docx
+++ b/Back-End/Services/TestModelo.docx
@@ -143,7 +143,6 @@
               </w:rPr>
               <w:t>Nome:</w:t>
             </w:r>
-            <w:proofErr w:type="gramStart"/>
             <w:r>
               <w:rPr>
                 <w:rFonts w:ascii="Calibri" w:hAnsi="Calibri"/>
@@ -172,13 +171,21 @@
               </w:rPr>
               <w:t>{</w:t>
             </w:r>
-            <w:proofErr w:type="gramEnd"/>
+            <w:proofErr w:type="spellStart"/>
             <w:r>
               <w:rPr>
                 <w:rFonts w:ascii="Calibri" w:hAnsi="Calibri"/>
                 <w:b/>
               </w:rPr>
-              <w:t>nomePaciente}</w:t>
+              <w:t>nomePaciente</w:t>
+            </w:r>
+            <w:proofErr w:type="spellEnd"/>
+            <w:r>
+              <w:rPr>
+                <w:rFonts w:ascii="Calibri" w:hAnsi="Calibri"/>
+                <w:b/>
+              </w:rPr>
+              <w:t>}</w:t>
             </w:r>
           </w:p>
         </w:tc>
@@ -221,7 +228,21 @@
               <w:rPr>
                 <w:rFonts w:ascii="Calibri" w:hAnsi="Calibri"/>
               </w:rPr>
-              <w:t>{idadePaciente}</w:t>
+              <w:t>{</w:t>
+            </w:r>
+            <w:proofErr w:type="spellStart"/>
+            <w:r>
+              <w:rPr>
+                <w:rFonts w:ascii="Calibri" w:hAnsi="Calibri"/>
+              </w:rPr>
+              <w:t>idadePaciente</w:t>
+            </w:r>
+            <w:proofErr w:type="spellEnd"/>
+            <w:r>
+              <w:rPr>
+                <w:rFonts w:ascii="Calibri" w:hAnsi="Calibri"/>
+              </w:rPr>
+              <w:t>}</w:t>
             </w:r>
           </w:p>
         </w:tc>
@@ -458,7 +479,29 @@
                       <w:sz w:val="20"/>
                       <w:szCs w:val="20"/>
                     </w:rPr>
-                    <w:t>{alturaPaciente}</w:t>
+                    <w:t>{</w:t>
+                  </w:r>
+                  <w:proofErr w:type="spellStart"/>
+                  <w:r>
+                    <w:rPr>
+                      <w:rFonts w:ascii="Arial" w:hAnsi="Arial" w:cs="Arial"/>
+                      <w:b/>
+                      <w:bCs/>
+                      <w:sz w:val="20"/>
+                      <w:szCs w:val="20"/>
+                    </w:rPr>
+                    <w:t>alturaPaciente</w:t>
+                  </w:r>
+                  <w:proofErr w:type="spellEnd"/>
+                  <w:r>
+                    <w:rPr>
+                      <w:rFonts w:ascii="Arial" w:hAnsi="Arial" w:cs="Arial"/>
+                      <w:b/>
+                      <w:bCs/>
+                      <w:sz w:val="20"/>
+                      <w:szCs w:val="20"/>
+                    </w:rPr>
+                    <w:t>}</w:t>
                   </w:r>
                 </w:p>
               </w:tc>
@@ -739,6 +782,7 @@
                     </w:rPr>
                     <w:t>{</w:t>
                   </w:r>
+                  <w:proofErr w:type="spellStart"/>
                   <w:r>
                     <w:rPr>
                       <w:rFonts w:ascii="Arial" w:hAnsi="Arial" w:cs="Arial"/>
@@ -749,6 +793,7 @@
                     </w:rPr>
                     <w:t>SupCorporea</w:t>
                   </w:r>
+                  <w:proofErr w:type="spellEnd"/>
                   <w:r>
                     <w:rPr>
                       <w:rFonts w:ascii="Arial" w:hAnsi="Arial" w:cs="Arial"/>
@@ -932,7 +977,17 @@
                       <w:sz w:val="20"/>
                       <w:szCs w:val="20"/>
                     </w:rPr>
-                    <w:t>AF</w:t>
+                    <w:t>A</w:t>
+                  </w:r>
+                  <w:r>
+                    <w:rPr>
+                      <w:rFonts w:ascii="Arial" w:hAnsi="Arial" w:cs="Arial"/>
+                      <w:b/>
+                      <w:bCs/>
+                      <w:sz w:val="20"/>
+                      <w:szCs w:val="20"/>
+                    </w:rPr>
+                    <w:t>E</w:t>
                   </w:r>
                   <w:r>
                     <w:rPr>
@@ -1244,7 +1299,25 @@
                       <w:sz w:val="20"/>
                       <w:szCs w:val="20"/>
                     </w:rPr>
-                    <w:t>AO asc=</w:t>
+                    <w:t xml:space="preserve">AO </w:t>
+                  </w:r>
+                  <w:proofErr w:type="spellStart"/>
+                  <w:r>
+                    <w:rPr>
+                      <w:rFonts w:ascii="Arial" w:hAnsi="Arial" w:cs="Arial"/>
+                      <w:sz w:val="20"/>
+                      <w:szCs w:val="20"/>
+                    </w:rPr>
+                    <w:t>asc</w:t>
+                  </w:r>
+                  <w:proofErr w:type="spellEnd"/>
+                  <w:r>
+                    <w:rPr>
+                      <w:rFonts w:ascii="Arial" w:hAnsi="Arial" w:cs="Arial"/>
+                      <w:sz w:val="20"/>
+                      <w:szCs w:val="20"/>
+                    </w:rPr>
+                    <w:t>=</w:t>
                   </w:r>
                 </w:p>
               </w:tc>
@@ -1284,6 +1357,7 @@
                     </w:rPr>
                     <w:t>{</w:t>
                   </w:r>
+                  <w:proofErr w:type="spellStart"/>
                   <w:r>
                     <w:rPr>
                       <w:rFonts w:ascii="Arial" w:hAnsi="Arial" w:cs="Arial"/>
@@ -1302,7 +1376,18 @@
                       <w:sz w:val="20"/>
                       <w:szCs w:val="20"/>
                     </w:rPr>
-                    <w:t>Oasc}</w:t>
+                    <w:t>Oasc</w:t>
+                  </w:r>
+                  <w:proofErr w:type="spellEnd"/>
+                  <w:r>
+                    <w:rPr>
+                      <w:rFonts w:ascii="Arial" w:hAnsi="Arial" w:cs="Arial"/>
+                      <w:b/>
+                      <w:bCs/>
+                      <w:sz w:val="20"/>
+                      <w:szCs w:val="20"/>
+                    </w:rPr>
+                    <w:t>}</w:t>
                   </w:r>
                 </w:p>
               </w:tc>
@@ -1335,7 +1420,25 @@
                       <w:sz w:val="20"/>
                       <w:szCs w:val="20"/>
                     </w:rPr>
-                    <w:t>VE-diast  =</w:t>
+                    <w:t>VE-</w:t>
+                  </w:r>
+                  <w:proofErr w:type="spellStart"/>
+                  <w:r>
+                    <w:rPr>
+                      <w:rFonts w:ascii="Arial" w:hAnsi="Arial" w:cs="Arial"/>
+                      <w:sz w:val="20"/>
+                      <w:szCs w:val="20"/>
+                    </w:rPr>
+                    <w:t>diast</w:t>
+                  </w:r>
+                  <w:proofErr w:type="spellEnd"/>
+                  <w:r>
+                    <w:rPr>
+                      <w:rFonts w:ascii="Arial" w:hAnsi="Arial" w:cs="Arial"/>
+                      <w:sz w:val="20"/>
+                      <w:szCs w:val="20"/>
+                    </w:rPr>
+                    <w:t xml:space="preserve">  =</w:t>
                   </w:r>
                 </w:p>
               </w:tc>
@@ -1373,7 +1476,29 @@
                       <w:sz w:val="20"/>
                       <w:szCs w:val="20"/>
                     </w:rPr>
-                    <w:t>{VEdiast}</w:t>
+                    <w:t>{</w:t>
+                  </w:r>
+                  <w:proofErr w:type="spellStart"/>
+                  <w:r>
+                    <w:rPr>
+                      <w:rFonts w:ascii="Arial" w:hAnsi="Arial" w:cs="Arial"/>
+                      <w:b/>
+                      <w:bCs/>
+                      <w:sz w:val="20"/>
+                      <w:szCs w:val="20"/>
+                    </w:rPr>
+                    <w:t>VEdiast</w:t>
+                  </w:r>
+                  <w:proofErr w:type="spellEnd"/>
+                  <w:r>
+                    <w:rPr>
+                      <w:rFonts w:ascii="Arial" w:hAnsi="Arial" w:cs="Arial"/>
+                      <w:b/>
+                      <w:bCs/>
+                      <w:sz w:val="20"/>
+                      <w:szCs w:val="20"/>
+                    </w:rPr>
+                    <w:t>}</w:t>
                   </w:r>
                 </w:p>
               </w:tc>
@@ -1406,7 +1531,25 @@
                       <w:sz w:val="20"/>
                       <w:szCs w:val="20"/>
                     </w:rPr>
-                    <w:t>VE-sist  =</w:t>
+                    <w:t>VE-</w:t>
+                  </w:r>
+                  <w:proofErr w:type="spellStart"/>
+                  <w:r>
+                    <w:rPr>
+                      <w:rFonts w:ascii="Arial" w:hAnsi="Arial" w:cs="Arial"/>
+                      <w:sz w:val="20"/>
+                      <w:szCs w:val="20"/>
+                    </w:rPr>
+                    <w:t>sist</w:t>
+                  </w:r>
+                  <w:proofErr w:type="spellEnd"/>
+                  <w:r>
+                    <w:rPr>
+                      <w:rFonts w:ascii="Arial" w:hAnsi="Arial" w:cs="Arial"/>
+                      <w:sz w:val="20"/>
+                      <w:szCs w:val="20"/>
+                    </w:rPr>
+                    <w:t xml:space="preserve">  =</w:t>
                   </w:r>
                 </w:p>
               </w:tc>
@@ -1445,7 +1588,29 @@
                       <w:sz w:val="20"/>
                       <w:szCs w:val="20"/>
                     </w:rPr>
-                    <w:t>{VEsist}</w:t>
+                    <w:t>{</w:t>
+                  </w:r>
+                  <w:proofErr w:type="spellStart"/>
+                  <w:r>
+                    <w:rPr>
+                      <w:rFonts w:ascii="Arial" w:hAnsi="Arial" w:cs="Arial"/>
+                      <w:b/>
+                      <w:bCs/>
+                      <w:sz w:val="20"/>
+                      <w:szCs w:val="20"/>
+                    </w:rPr>
+                    <w:t>VEsist</w:t>
+                  </w:r>
+                  <w:proofErr w:type="spellEnd"/>
+                  <w:r>
+                    <w:rPr>
+                      <w:rFonts w:ascii="Arial" w:hAnsi="Arial" w:cs="Arial"/>
+                      <w:b/>
+                      <w:bCs/>
+                      <w:sz w:val="20"/>
+                      <w:szCs w:val="20"/>
+                    </w:rPr>
+                    <w:t>}</w:t>
                   </w:r>
                 </w:p>
               </w:tc>
@@ -1472,13 +1637,23 @@
                       <w:szCs w:val="20"/>
                     </w:rPr>
                   </w:pPr>
-                  <w:r>
-                    <w:rPr>
-                      <w:rFonts w:ascii="Arial" w:hAnsi="Arial" w:cs="Arial"/>
-                      <w:sz w:val="20"/>
-                      <w:szCs w:val="20"/>
-                    </w:rPr>
-                    <w:t>Vol AE=</w:t>
+                  <w:proofErr w:type="spellStart"/>
+                  <w:r>
+                    <w:rPr>
+                      <w:rFonts w:ascii="Arial" w:hAnsi="Arial" w:cs="Arial"/>
+                      <w:sz w:val="20"/>
+                      <w:szCs w:val="20"/>
+                    </w:rPr>
+                    <w:t>Vol</w:t>
+                  </w:r>
+                  <w:proofErr w:type="spellEnd"/>
+                  <w:r>
+                    <w:rPr>
+                      <w:rFonts w:ascii="Arial" w:hAnsi="Arial" w:cs="Arial"/>
+                      <w:sz w:val="20"/>
+                      <w:szCs w:val="20"/>
+                    </w:rPr>
+                    <w:t xml:space="preserve"> AE=</w:t>
                   </w:r>
                 </w:p>
               </w:tc>
@@ -1614,6 +1789,7 @@
                     </w:rPr>
                     <w:t>(</w:t>
                   </w:r>
+                  <w:proofErr w:type="spellStart"/>
                   <w:r>
                     <w:rPr>
                       <w:rFonts w:ascii="Arial" w:hAnsi="Arial" w:cs="Arial"/>
@@ -1622,6 +1798,7 @@
                     </w:rPr>
                     <w:t>Teichholz</w:t>
                   </w:r>
+                  <w:proofErr w:type="spellEnd"/>
                   <w:r>
                     <w:rPr>
                       <w:rFonts w:ascii="Arial" w:hAnsi="Arial" w:cs="Arial"/>
@@ -1665,7 +1842,29 @@
                       <w:sz w:val="20"/>
                       <w:szCs w:val="20"/>
                     </w:rPr>
-                    <w:t>{FETei}</w:t>
+                    <w:t>{</w:t>
+                  </w:r>
+                  <w:proofErr w:type="spellStart"/>
+                  <w:r>
+                    <w:rPr>
+                      <w:rFonts w:ascii="Arial" w:hAnsi="Arial" w:cs="Arial"/>
+                      <w:b/>
+                      <w:bCs/>
+                      <w:sz w:val="20"/>
+                      <w:szCs w:val="20"/>
+                    </w:rPr>
+                    <w:t>FETei</w:t>
+                  </w:r>
+                  <w:proofErr w:type="spellEnd"/>
+                  <w:r>
+                    <w:rPr>
+                      <w:rFonts w:ascii="Arial" w:hAnsi="Arial" w:cs="Arial"/>
+                      <w:b/>
+                      <w:bCs/>
+                      <w:sz w:val="20"/>
+                      <w:szCs w:val="20"/>
+                    </w:rPr>
+                    <w:t>}</w:t>
                   </w:r>
                 </w:p>
               </w:tc>
@@ -1752,7 +1951,18 @@
                       <w:sz w:val="20"/>
                       <w:szCs w:val="20"/>
                     </w:rPr>
-                    <w:t>{F</w:t>
+                    <w:t>{</w:t>
+                  </w:r>
+                  <w:proofErr w:type="spellStart"/>
+                  <w:r>
+                    <w:rPr>
+                      <w:rFonts w:ascii="Arial" w:hAnsi="Arial" w:cs="Arial"/>
+                      <w:b/>
+                      <w:bCs/>
+                      <w:sz w:val="20"/>
+                      <w:szCs w:val="20"/>
+                    </w:rPr>
+                    <w:t>F</w:t>
                   </w:r>
                   <w:r>
                     <w:rPr>
@@ -1772,7 +1982,18 @@
                       <w:sz w:val="20"/>
                       <w:szCs w:val="20"/>
                     </w:rPr>
-                    <w:t>Sim}</w:t>
+                    <w:t>Sim</w:t>
+                  </w:r>
+                  <w:proofErr w:type="spellEnd"/>
+                  <w:r>
+                    <w:rPr>
+                      <w:rFonts w:ascii="Arial" w:hAnsi="Arial" w:cs="Arial"/>
+                      <w:b/>
+                      <w:bCs/>
+                      <w:sz w:val="20"/>
+                      <w:szCs w:val="20"/>
+                    </w:rPr>
+                    <w:t>}</w:t>
                   </w:r>
                 </w:p>
               </w:tc>
@@ -1799,13 +2020,23 @@
                       <w:szCs w:val="20"/>
                     </w:rPr>
                   </w:pPr>
-                  <w:r>
-                    <w:rPr>
-                      <w:rFonts w:ascii="Arial" w:hAnsi="Arial" w:cs="Arial"/>
-                      <w:sz w:val="20"/>
-                      <w:szCs w:val="20"/>
-                    </w:rPr>
-                    <w:t>Vol AE/SC=</w:t>
+                  <w:proofErr w:type="spellStart"/>
+                  <w:r>
+                    <w:rPr>
+                      <w:rFonts w:ascii="Arial" w:hAnsi="Arial" w:cs="Arial"/>
+                      <w:sz w:val="20"/>
+                      <w:szCs w:val="20"/>
+                    </w:rPr>
+                    <w:t>Vol</w:t>
+                  </w:r>
+                  <w:proofErr w:type="spellEnd"/>
+                  <w:r>
+                    <w:rPr>
+                      <w:rFonts w:ascii="Arial" w:hAnsi="Arial" w:cs="Arial"/>
+                      <w:sz w:val="20"/>
+                      <w:szCs w:val="20"/>
+                    </w:rPr>
+                    <w:t xml:space="preserve"> AE/SC=</w:t>
                   </w:r>
                 </w:p>
               </w:tc>
@@ -1842,7 +2073,18 @@
                       <w:sz w:val="20"/>
                       <w:szCs w:val="20"/>
                     </w:rPr>
-                    <w:t>{VolAe</w:t>
+                    <w:t>{</w:t>
+                  </w:r>
+                  <w:proofErr w:type="spellStart"/>
+                  <w:r>
+                    <w:rPr>
+                      <w:rFonts w:ascii="Arial" w:hAnsi="Arial" w:cs="Arial"/>
+                      <w:b/>
+                      <w:bCs/>
+                      <w:sz w:val="20"/>
+                      <w:szCs w:val="20"/>
+                    </w:rPr>
+                    <w:t>VolAe</w:t>
                   </w:r>
                   <w:r>
                     <w:rPr>
@@ -1862,7 +2104,18 @@
                       <w:sz w:val="20"/>
                       <w:szCs w:val="20"/>
                     </w:rPr>
-                    <w:t>c}</w:t>
+                    <w:t>c</w:t>
+                  </w:r>
+                  <w:proofErr w:type="spellEnd"/>
+                  <w:r>
+                    <w:rPr>
+                      <w:rFonts w:ascii="Arial" w:hAnsi="Arial" w:cs="Arial"/>
+                      <w:b/>
+                      <w:bCs/>
+                      <w:sz w:val="20"/>
+                      <w:szCs w:val="20"/>
+                    </w:rPr>
+                    <w:t>}</w:t>
                   </w:r>
                 </w:p>
               </w:tc>
@@ -1972,6 +2225,7 @@
                     </w:rPr>
                     <w:t>{</w:t>
                   </w:r>
+                  <w:proofErr w:type="spellStart"/>
                   <w:r>
                     <w:rPr>
                       <w:b/>
@@ -1988,7 +2242,17 @@
                       <w:sz w:val="20"/>
                       <w:szCs w:val="20"/>
                     </w:rPr>
-                    <w:t>eltaD}</w:t>
+                    <w:t>eltaD</w:t>
+                  </w:r>
+                  <w:proofErr w:type="spellEnd"/>
+                  <w:r>
+                    <w:rPr>
+                      <w:b/>
+                      <w:bCs/>
+                      <w:sz w:val="20"/>
+                      <w:szCs w:val="20"/>
+                    </w:rPr>
+                    <w:t>}</w:t>
                   </w:r>
                 </w:p>
               </w:tc>
@@ -2154,7 +2418,29 @@
                       <w:sz w:val="20"/>
                       <w:szCs w:val="20"/>
                     </w:rPr>
-                    <w:t>{FEcub}</w:t>
+                    <w:t>{</w:t>
+                  </w:r>
+                  <w:proofErr w:type="spellStart"/>
+                  <w:r>
+                    <w:rPr>
+                      <w:rFonts w:ascii="Arial" w:hAnsi="Arial" w:cs="Arial"/>
+                      <w:b/>
+                      <w:bCs/>
+                      <w:sz w:val="20"/>
+                      <w:szCs w:val="20"/>
+                    </w:rPr>
+                    <w:t>FEcub</w:t>
+                  </w:r>
+                  <w:proofErr w:type="spellEnd"/>
+                  <w:r>
+                    <w:rPr>
+                      <w:rFonts w:ascii="Arial" w:hAnsi="Arial" w:cs="Arial"/>
+                      <w:b/>
+                      <w:bCs/>
+                      <w:sz w:val="20"/>
+                      <w:szCs w:val="20"/>
+                    </w:rPr>
+                    <w:t>}</w:t>
                   </w:r>
                 </w:p>
               </w:tc>
@@ -2710,85 +2996,143 @@
                       <w:sz w:val="16"/>
                       <w:szCs w:val="16"/>
                     </w:rPr>
-                    <w:t>(Tiss)  =</w:t>
-                  </w:r>
-                </w:p>
-              </w:tc>
-              <w:tc>
-                <w:tcPr>
-                  <w:tcW w:w="1167" w:type="dxa"/>
-                  <w:tcBorders>
-                    <w:top w:val="single" w:sz="4" w:space="0" w:color="auto"/>
-                    <w:left w:val="nil"/>
-                    <w:bottom w:val="single" w:sz="4" w:space="0" w:color="auto"/>
-                    <w:right w:val="nil"/>
-                  </w:tcBorders>
-                  <w:shd w:val="clear" w:color="auto" w:fill="auto"/>
-                  <w:noWrap/>
-                  <w:vAlign w:val="bottom"/>
-                  <w:hideMark/>
-                </w:tcPr>
-                <w:p>
-                  <w:pPr>
-                    <w:framePr w:hSpace="141" w:wrap="around" w:vAnchor="page" w:hAnchor="margin" w:xAlign="center" w:y="541"/>
-                    <w:rPr>
-                      <w:rFonts w:ascii="Arial" w:hAnsi="Arial" w:cs="Arial"/>
-                      <w:b/>
-                      <w:bCs/>
-                      <w:sz w:val="20"/>
-                      <w:szCs w:val="20"/>
-                    </w:rPr>
-                  </w:pPr>
-                  <w:r>
-                    <w:rPr>
-                      <w:rFonts w:ascii="Arial" w:hAnsi="Arial" w:cs="Arial"/>
-                      <w:b/>
-                      <w:bCs/>
-                      <w:sz w:val="20"/>
-                      <w:szCs w:val="20"/>
-                    </w:rPr>
-                    <w:t>{ETiss}</w:t>
-                  </w:r>
-                </w:p>
-              </w:tc>
-              <w:tc>
-                <w:tcPr>
-                  <w:tcW w:w="980" w:type="dxa"/>
-                  <w:tcBorders>
-                    <w:top w:val="nil"/>
-                    <w:left w:val="single" w:sz="4" w:space="0" w:color="auto"/>
-                    <w:bottom w:val="single" w:sz="4" w:space="0" w:color="auto"/>
-                    <w:right w:val="nil"/>
-                  </w:tcBorders>
-                  <w:shd w:val="clear" w:color="auto" w:fill="auto"/>
-                  <w:noWrap/>
-                  <w:vAlign w:val="center"/>
-                  <w:hideMark/>
-                </w:tcPr>
-                <w:p>
-                  <w:pPr>
-                    <w:framePr w:hSpace="141" w:wrap="around" w:vAnchor="page" w:hAnchor="margin" w:xAlign="center" w:y="541"/>
-                    <w:rPr>
-                      <w:rFonts w:ascii="Arial" w:hAnsi="Arial" w:cs="Arial"/>
-                      <w:sz w:val="20"/>
-                      <w:szCs w:val="20"/>
-                    </w:rPr>
-                  </w:pPr>
-                  <w:r>
-                    <w:rPr>
-                      <w:rFonts w:ascii="Arial" w:hAnsi="Arial" w:cs="Arial"/>
-                      <w:sz w:val="20"/>
-                      <w:szCs w:val="20"/>
-                    </w:rPr>
-                    <w:t>A''</w:t>
-                  </w:r>
+                    <w:t>(</w:t>
+                  </w:r>
+                  <w:proofErr w:type="spellStart"/>
                   <w:r>
                     <w:rPr>
                       <w:rFonts w:ascii="Arial" w:hAnsi="Arial" w:cs="Arial"/>
                       <w:sz w:val="16"/>
                       <w:szCs w:val="16"/>
                     </w:rPr>
-                    <w:t>(Tiss)  =</w:t>
+                    <w:t>Tiss</w:t>
+                  </w:r>
+                  <w:proofErr w:type="spellEnd"/>
+                  <w:r>
+                    <w:rPr>
+                      <w:rFonts w:ascii="Arial" w:hAnsi="Arial" w:cs="Arial"/>
+                      <w:sz w:val="16"/>
+                      <w:szCs w:val="16"/>
+                    </w:rPr>
+                    <w:t>)  =</w:t>
+                  </w:r>
+                </w:p>
+              </w:tc>
+              <w:tc>
+                <w:tcPr>
+                  <w:tcW w:w="1167" w:type="dxa"/>
+                  <w:tcBorders>
+                    <w:top w:val="single" w:sz="4" w:space="0" w:color="auto"/>
+                    <w:left w:val="nil"/>
+                    <w:bottom w:val="single" w:sz="4" w:space="0" w:color="auto"/>
+                    <w:right w:val="nil"/>
+                  </w:tcBorders>
+                  <w:shd w:val="clear" w:color="auto" w:fill="auto"/>
+                  <w:noWrap/>
+                  <w:vAlign w:val="bottom"/>
+                  <w:hideMark/>
+                </w:tcPr>
+                <w:p>
+                  <w:pPr>
+                    <w:framePr w:hSpace="141" w:wrap="around" w:vAnchor="page" w:hAnchor="margin" w:xAlign="center" w:y="541"/>
+                    <w:rPr>
+                      <w:rFonts w:ascii="Arial" w:hAnsi="Arial" w:cs="Arial"/>
+                      <w:b/>
+                      <w:bCs/>
+                      <w:sz w:val="20"/>
+                      <w:szCs w:val="20"/>
+                    </w:rPr>
+                  </w:pPr>
+                  <w:r>
+                    <w:rPr>
+                      <w:rFonts w:ascii="Arial" w:hAnsi="Arial" w:cs="Arial"/>
+                      <w:b/>
+                      <w:bCs/>
+                      <w:sz w:val="20"/>
+                      <w:szCs w:val="20"/>
+                    </w:rPr>
+                    <w:t>{</w:t>
+                  </w:r>
+                  <w:proofErr w:type="spellStart"/>
+                  <w:r>
+                    <w:rPr>
+                      <w:rFonts w:ascii="Arial" w:hAnsi="Arial" w:cs="Arial"/>
+                      <w:b/>
+                      <w:bCs/>
+                      <w:sz w:val="20"/>
+                      <w:szCs w:val="20"/>
+                    </w:rPr>
+                    <w:t>ETiss</w:t>
+                  </w:r>
+                  <w:proofErr w:type="spellEnd"/>
+                  <w:r>
+                    <w:rPr>
+                      <w:rFonts w:ascii="Arial" w:hAnsi="Arial" w:cs="Arial"/>
+                      <w:b/>
+                      <w:bCs/>
+                      <w:sz w:val="20"/>
+                      <w:szCs w:val="20"/>
+                    </w:rPr>
+                    <w:t>}</w:t>
+                  </w:r>
+                </w:p>
+              </w:tc>
+              <w:tc>
+                <w:tcPr>
+                  <w:tcW w:w="980" w:type="dxa"/>
+                  <w:tcBorders>
+                    <w:top w:val="nil"/>
+                    <w:left w:val="single" w:sz="4" w:space="0" w:color="auto"/>
+                    <w:bottom w:val="single" w:sz="4" w:space="0" w:color="auto"/>
+                    <w:right w:val="nil"/>
+                  </w:tcBorders>
+                  <w:shd w:val="clear" w:color="auto" w:fill="auto"/>
+                  <w:noWrap/>
+                  <w:vAlign w:val="center"/>
+                  <w:hideMark/>
+                </w:tcPr>
+                <w:p>
+                  <w:pPr>
+                    <w:framePr w:hSpace="141" w:wrap="around" w:vAnchor="page" w:hAnchor="margin" w:xAlign="center" w:y="541"/>
+                    <w:rPr>
+                      <w:rFonts w:ascii="Arial" w:hAnsi="Arial" w:cs="Arial"/>
+                      <w:sz w:val="20"/>
+                      <w:szCs w:val="20"/>
+                    </w:rPr>
+                  </w:pPr>
+                  <w:r>
+                    <w:rPr>
+                      <w:rFonts w:ascii="Arial" w:hAnsi="Arial" w:cs="Arial"/>
+                      <w:sz w:val="20"/>
+                      <w:szCs w:val="20"/>
+                    </w:rPr>
+                    <w:t>A''</w:t>
+                  </w:r>
+                  <w:r>
+                    <w:rPr>
+                      <w:rFonts w:ascii="Arial" w:hAnsi="Arial" w:cs="Arial"/>
+                      <w:sz w:val="16"/>
+                      <w:szCs w:val="16"/>
+                    </w:rPr>
+                    <w:t>(</w:t>
+                  </w:r>
+                  <w:proofErr w:type="spellStart"/>
+                  <w:r>
+                    <w:rPr>
+                      <w:rFonts w:ascii="Arial" w:hAnsi="Arial" w:cs="Arial"/>
+                      <w:sz w:val="16"/>
+                      <w:szCs w:val="16"/>
+                    </w:rPr>
+                    <w:t>Tiss</w:t>
+                  </w:r>
+                  <w:proofErr w:type="spellEnd"/>
+                  <w:r>
+                    <w:rPr>
+                      <w:rFonts w:ascii="Arial" w:hAnsi="Arial" w:cs="Arial"/>
+                      <w:sz w:val="16"/>
+                      <w:szCs w:val="16"/>
+                    </w:rPr>
+                    <w:t>)  =</w:t>
                   </w:r>
                 </w:p>
               </w:tc>
@@ -2825,7 +3169,29 @@
                       <w:sz w:val="20"/>
                       <w:szCs w:val="20"/>
                     </w:rPr>
-                    <w:t>{ATiss}</w:t>
+                    <w:t>{</w:t>
+                  </w:r>
+                  <w:proofErr w:type="spellStart"/>
+                  <w:r>
+                    <w:rPr>
+                      <w:rFonts w:ascii="Arial" w:hAnsi="Arial" w:cs="Arial"/>
+                      <w:b/>
+                      <w:bCs/>
+                      <w:sz w:val="20"/>
+                      <w:szCs w:val="20"/>
+                    </w:rPr>
+                    <w:t>ATiss</w:t>
+                  </w:r>
+                  <w:proofErr w:type="spellEnd"/>
+                  <w:r>
+                    <w:rPr>
+                      <w:rFonts w:ascii="Arial" w:hAnsi="Arial" w:cs="Arial"/>
+                      <w:b/>
+                      <w:bCs/>
+                      <w:sz w:val="20"/>
+                      <w:szCs w:val="20"/>
+                    </w:rPr>
+                    <w:t>}</w:t>
                   </w:r>
                 </w:p>
               </w:tc>
@@ -2896,6 +3262,7 @@
                     </w:rPr>
                     <w:t>{</w:t>
                   </w:r>
+                  <w:proofErr w:type="spellStart"/>
                   <w:r>
                     <w:rPr>
                       <w:rFonts w:ascii="Arial" w:hAnsi="Arial" w:cs="Arial"/>
@@ -2906,6 +3273,7 @@
                     </w:rPr>
                     <w:t>massaAltura</w:t>
                   </w:r>
+                  <w:proofErr w:type="spellEnd"/>
                   <w:r>
                     <w:rPr>
                       <w:rFonts w:ascii="Arial" w:hAnsi="Arial" w:cs="Arial"/>
@@ -2992,16 +3360,24 @@
                     </w:rPr>
                     <w:t>S-</w:t>
                   </w:r>
-                  <w:proofErr w:type="gramStart"/>
-                  <w:r>
-                    <w:rPr>
-                      <w:rFonts w:ascii="Arial" w:hAnsi="Arial" w:cs="Arial"/>
-                      <w:sz w:val="20"/>
-                      <w:szCs w:val="20"/>
-                    </w:rPr>
-                    <w:t>diast  =</w:t>
-                  </w:r>
-                  <w:proofErr w:type="gramEnd"/>
+                  <w:proofErr w:type="spellStart"/>
+                  <w:r>
+                    <w:rPr>
+                      <w:rFonts w:ascii="Arial" w:hAnsi="Arial" w:cs="Arial"/>
+                      <w:sz w:val="20"/>
+                      <w:szCs w:val="20"/>
+                    </w:rPr>
+                    <w:t>diast</w:t>
+                  </w:r>
+                  <w:proofErr w:type="spellEnd"/>
+                  <w:r>
+                    <w:rPr>
+                      <w:rFonts w:ascii="Arial" w:hAnsi="Arial" w:cs="Arial"/>
+                      <w:sz w:val="20"/>
+                      <w:szCs w:val="20"/>
+                    </w:rPr>
+                    <w:t xml:space="preserve">  =</w:t>
+                  </w:r>
                 </w:p>
               </w:tc>
               <w:tc>
@@ -3037,7 +3413,29 @@
                       <w:sz w:val="20"/>
                       <w:szCs w:val="20"/>
                     </w:rPr>
-                    <w:t>{Sdiast}</w:t>
+                    <w:t>{</w:t>
+                  </w:r>
+                  <w:proofErr w:type="spellStart"/>
+                  <w:r>
+                    <w:rPr>
+                      <w:rFonts w:ascii="Arial" w:hAnsi="Arial" w:cs="Arial"/>
+                      <w:b/>
+                      <w:bCs/>
+                      <w:sz w:val="20"/>
+                      <w:szCs w:val="20"/>
+                    </w:rPr>
+                    <w:t>Sdiast</w:t>
+                  </w:r>
+                  <w:proofErr w:type="spellEnd"/>
+                  <w:r>
+                    <w:rPr>
+                      <w:rFonts w:ascii="Arial" w:hAnsi="Arial" w:cs="Arial"/>
+                      <w:b/>
+                      <w:bCs/>
+                      <w:sz w:val="20"/>
+                      <w:szCs w:val="20"/>
+                    </w:rPr>
+                    <w:t>}</w:t>
                   </w:r>
                 </w:p>
               </w:tc>
@@ -3130,16 +3528,24 @@
                       <w:szCs w:val="20"/>
                     </w:rPr>
                   </w:pPr>
-                  <w:proofErr w:type="gramStart"/>
-                  <w:r>
-                    <w:rPr>
-                      <w:rFonts w:ascii="Arial" w:hAnsi="Arial" w:cs="Arial"/>
-                      <w:sz w:val="20"/>
-                      <w:szCs w:val="20"/>
-                    </w:rPr>
-                    <w:t>Exc.S  =</w:t>
-                  </w:r>
-                  <w:proofErr w:type="gramEnd"/>
+                  <w:proofErr w:type="spellStart"/>
+                  <w:r>
+                    <w:rPr>
+                      <w:rFonts w:ascii="Arial" w:hAnsi="Arial" w:cs="Arial"/>
+                      <w:sz w:val="20"/>
+                      <w:szCs w:val="20"/>
+                    </w:rPr>
+                    <w:t>Exc.S</w:t>
+                  </w:r>
+                  <w:proofErr w:type="spellEnd"/>
+                  <w:r>
+                    <w:rPr>
+                      <w:rFonts w:ascii="Arial" w:hAnsi="Arial" w:cs="Arial"/>
+                      <w:sz w:val="20"/>
+                      <w:szCs w:val="20"/>
+                    </w:rPr>
+                    <w:t xml:space="preserve">  =</w:t>
+                  </w:r>
                 </w:p>
               </w:tc>
               <w:tc>
@@ -3185,7 +3591,29 @@
                       <w:sz w:val="20"/>
                       <w:szCs w:val="20"/>
                     </w:rPr>
-                    <w:t>{ExcS}</w:t>
+                    <w:t>{</w:t>
+                  </w:r>
+                  <w:proofErr w:type="spellStart"/>
+                  <w:r>
+                    <w:rPr>
+                      <w:rFonts w:ascii="Arial" w:hAnsi="Arial" w:cs="Arial"/>
+                      <w:b/>
+                      <w:bCs/>
+                      <w:sz w:val="20"/>
+                      <w:szCs w:val="20"/>
+                    </w:rPr>
+                    <w:t>ExcS</w:t>
+                  </w:r>
+                  <w:proofErr w:type="spellEnd"/>
+                  <w:r>
+                    <w:rPr>
+                      <w:rFonts w:ascii="Arial" w:hAnsi="Arial" w:cs="Arial"/>
+                      <w:b/>
+                      <w:bCs/>
+                      <w:sz w:val="20"/>
+                      <w:szCs w:val="20"/>
+                    </w:rPr>
+                    <w:t>}</w:t>
                   </w:r>
                 </w:p>
               </w:tc>
@@ -3218,18 +3646,8 @@
                       <w:sz w:val="20"/>
                       <w:szCs w:val="20"/>
                     </w:rPr>
-                    <w:t xml:space="preserve">Massa do </w:t>
-                  </w:r>
-                  <w:proofErr w:type="gramStart"/>
-                  <w:r>
-                    <w:rPr>
-                      <w:rFonts w:ascii="Arial" w:hAnsi="Arial" w:cs="Arial"/>
-                      <w:sz w:val="20"/>
-                      <w:szCs w:val="20"/>
-                    </w:rPr>
-                    <w:t>VE  =</w:t>
-                  </w:r>
-                  <w:proofErr w:type="gramEnd"/>
+                    <w:t>Massa do VE  =</w:t>
+                  </w:r>
                 </w:p>
               </w:tc>
               <w:tc>
@@ -3263,7 +3681,27 @@
                       <w:sz w:val="20"/>
                       <w:szCs w:val="20"/>
                     </w:rPr>
-                    <w:t>{massaDoVE}</w:t>
+                    <w:t>{</w:t>
+                  </w:r>
+                  <w:proofErr w:type="spellStart"/>
+                  <w:r>
+                    <w:rPr>
+                      <w:b/>
+                      <w:bCs/>
+                      <w:sz w:val="20"/>
+                      <w:szCs w:val="20"/>
+                    </w:rPr>
+                    <w:t>massaDoVE</w:t>
+                  </w:r>
+                  <w:proofErr w:type="spellEnd"/>
+                  <w:r>
+                    <w:rPr>
+                      <w:b/>
+                      <w:bCs/>
+                      <w:sz w:val="20"/>
+                      <w:szCs w:val="20"/>
+                    </w:rPr>
+                    <w:t>}</w:t>
                   </w:r>
                 </w:p>
               </w:tc>
@@ -3341,7 +3779,7 @@
                     </w:rPr>
                     <w:t>PP-</w:t>
                   </w:r>
-                  <w:proofErr w:type="gramStart"/>
+                  <w:proofErr w:type="spellStart"/>
                   <w:r>
                     <w:rPr>
                       <w:rFonts w:ascii="Arial" w:hAnsi="Arial" w:cs="Arial"/>
@@ -3350,7 +3788,7 @@
                     </w:rPr>
                     <w:t>diast</w:t>
                   </w:r>
-                  <w:proofErr w:type="gramEnd"/>
+                  <w:proofErr w:type="spellEnd"/>
                   <w:r>
                     <w:rPr>
                       <w:rFonts w:ascii="Arial" w:hAnsi="Arial" w:cs="Arial"/>
@@ -3394,7 +3832,29 @@
                       <w:sz w:val="20"/>
                       <w:szCs w:val="20"/>
                     </w:rPr>
-                    <w:t>{PPdiast}</w:t>
+                    <w:t>{</w:t>
+                  </w:r>
+                  <w:proofErr w:type="spellStart"/>
+                  <w:r>
+                    <w:rPr>
+                      <w:rFonts w:ascii="Arial" w:hAnsi="Arial" w:cs="Arial"/>
+                      <w:b/>
+                      <w:bCs/>
+                      <w:sz w:val="20"/>
+                      <w:szCs w:val="20"/>
+                    </w:rPr>
+                    <w:t>PPdiast</w:t>
+                  </w:r>
+                  <w:proofErr w:type="spellEnd"/>
+                  <w:r>
+                    <w:rPr>
+                      <w:rFonts w:ascii="Arial" w:hAnsi="Arial" w:cs="Arial"/>
+                      <w:b/>
+                      <w:bCs/>
+                      <w:sz w:val="20"/>
+                      <w:szCs w:val="20"/>
+                    </w:rPr>
+                    <w:t>}</w:t>
                   </w:r>
                 </w:p>
               </w:tc>
@@ -3488,16 +3948,24 @@
                       <w:szCs w:val="20"/>
                     </w:rPr>
                   </w:pPr>
-                  <w:proofErr w:type="gramStart"/>
-                  <w:r>
-                    <w:rPr>
-                      <w:rFonts w:ascii="Arial" w:hAnsi="Arial" w:cs="Arial"/>
-                      <w:sz w:val="20"/>
-                      <w:szCs w:val="20"/>
-                    </w:rPr>
-                    <w:t>Exc.PP  =</w:t>
-                  </w:r>
-                  <w:proofErr w:type="gramEnd"/>
+                  <w:proofErr w:type="spellStart"/>
+                  <w:r>
+                    <w:rPr>
+                      <w:rFonts w:ascii="Arial" w:hAnsi="Arial" w:cs="Arial"/>
+                      <w:sz w:val="20"/>
+                      <w:szCs w:val="20"/>
+                    </w:rPr>
+                    <w:t>Exc.PP</w:t>
+                  </w:r>
+                  <w:proofErr w:type="spellEnd"/>
+                  <w:r>
+                    <w:rPr>
+                      <w:rFonts w:ascii="Arial" w:hAnsi="Arial" w:cs="Arial"/>
+                      <w:sz w:val="20"/>
+                      <w:szCs w:val="20"/>
+                    </w:rPr>
+                    <w:t xml:space="preserve">  =</w:t>
+                  </w:r>
                   <w:r>
                     <w:rPr>
                       <w:rFonts w:ascii="Arial" w:hAnsi="Arial" w:cs="Arial"/>
@@ -3514,7 +3982,29 @@
                       <w:sz w:val="20"/>
                       <w:szCs w:val="20"/>
                     </w:rPr>
-                    <w:t>{ExcPP}</w:t>
+                    <w:t>{</w:t>
+                  </w:r>
+                  <w:proofErr w:type="spellStart"/>
+                  <w:r>
+                    <w:rPr>
+                      <w:rFonts w:ascii="Arial" w:hAnsi="Arial" w:cs="Arial"/>
+                      <w:b/>
+                      <w:bCs/>
+                      <w:sz w:val="20"/>
+                      <w:szCs w:val="20"/>
+                    </w:rPr>
+                    <w:t>ExcPP</w:t>
+                  </w:r>
+                  <w:proofErr w:type="spellEnd"/>
+                  <w:r>
+                    <w:rPr>
+                      <w:rFonts w:ascii="Arial" w:hAnsi="Arial" w:cs="Arial"/>
+                      <w:b/>
+                      <w:bCs/>
+                      <w:sz w:val="20"/>
+                      <w:szCs w:val="20"/>
+                    </w:rPr>
+                    <w:t>}</w:t>
                   </w:r>
                 </w:p>
               </w:tc>
@@ -3547,18 +4037,8 @@
                       <w:sz w:val="20"/>
                       <w:szCs w:val="20"/>
                     </w:rPr>
-                    <w:t xml:space="preserve">Esp. Rel. </w:t>
-                  </w:r>
-                  <w:proofErr w:type="gramStart"/>
-                  <w:r>
-                    <w:rPr>
-                      <w:rFonts w:ascii="Arial" w:hAnsi="Arial" w:cs="Arial"/>
-                      <w:sz w:val="20"/>
-                      <w:szCs w:val="20"/>
-                    </w:rPr>
-                    <w:t>VE  =</w:t>
-                  </w:r>
-                  <w:proofErr w:type="gramEnd"/>
+                    <w:t>Esp. Rel. VE  =</w:t>
+                  </w:r>
                 </w:p>
               </w:tc>
               <w:tc>
@@ -3605,7 +4085,29 @@
                       <w:sz w:val="20"/>
                       <w:szCs w:val="20"/>
                     </w:rPr>
-                    <w:t>{espRelVE}</w:t>
+                    <w:t>{</w:t>
+                  </w:r>
+                  <w:proofErr w:type="spellStart"/>
+                  <w:r>
+                    <w:rPr>
+                      <w:rFonts w:ascii="Arial" w:hAnsi="Arial" w:cs="Arial"/>
+                      <w:b/>
+                      <w:bCs/>
+                      <w:sz w:val="20"/>
+                      <w:szCs w:val="20"/>
+                    </w:rPr>
+                    <w:t>espRelVE</w:t>
+                  </w:r>
+                  <w:proofErr w:type="spellEnd"/>
+                  <w:r>
+                    <w:rPr>
+                      <w:rFonts w:ascii="Arial" w:hAnsi="Arial" w:cs="Arial"/>
+                      <w:b/>
+                      <w:bCs/>
+                      <w:sz w:val="20"/>
+                      <w:szCs w:val="20"/>
+                    </w:rPr>
+                    <w:t>}</w:t>
                   </w:r>
                 </w:p>
               </w:tc>
@@ -3962,7 +4464,29 @@
                       <w:sz w:val="20"/>
                       <w:szCs w:val="20"/>
                     </w:rPr>
-                    <w:t>{massaSC}</w:t>
+                    <w:t>{</w:t>
+                  </w:r>
+                  <w:proofErr w:type="spellStart"/>
+                  <w:r>
+                    <w:rPr>
+                      <w:rFonts w:ascii="Arial" w:hAnsi="Arial" w:cs="Arial"/>
+                      <w:b/>
+                      <w:bCs/>
+                      <w:sz w:val="20"/>
+                      <w:szCs w:val="20"/>
+                    </w:rPr>
+                    <w:t>massaSC</w:t>
+                  </w:r>
+                  <w:proofErr w:type="spellEnd"/>
+                  <w:r>
+                    <w:rPr>
+                      <w:rFonts w:ascii="Arial" w:hAnsi="Arial" w:cs="Arial"/>
+                      <w:b/>
+                      <w:bCs/>
+                      <w:sz w:val="20"/>
+                      <w:szCs w:val="20"/>
+                    </w:rPr>
+                    <w:t>}</w:t>
                   </w:r>
                 </w:p>
               </w:tc>
@@ -4312,31 +4836,23 @@
                       <w:szCs w:val="20"/>
                     </w:rPr>
                   </w:pPr>
-                  <w:r>
-                    <w:rPr>
-                      <w:rFonts w:ascii="Arial" w:hAnsi="Arial" w:cs="Arial"/>
-                      <w:sz w:val="20"/>
-                      <w:szCs w:val="20"/>
-                    </w:rPr>
-                    <w:t>Vmx-</w:t>
-                  </w:r>
-                  <w:proofErr w:type="gramStart"/>
-                  <w:r>
-                    <w:rPr>
-                      <w:rFonts w:ascii="Arial" w:hAnsi="Arial" w:cs="Arial"/>
-                      <w:sz w:val="20"/>
-                      <w:szCs w:val="20"/>
-                    </w:rPr>
-                    <w:t>e  =</w:t>
-                  </w:r>
-                  <w:proofErr w:type="gramEnd"/>
-                  <w:r>
-                    <w:rPr>
-                      <w:rFonts w:ascii="Arial" w:hAnsi="Arial" w:cs="Arial"/>
-                      <w:sz w:val="20"/>
-                      <w:szCs w:val="20"/>
-                    </w:rPr>
-                    <w:t xml:space="preserve"> </w:t>
+                  <w:proofErr w:type="spellStart"/>
+                  <w:r>
+                    <w:rPr>
+                      <w:rFonts w:ascii="Arial" w:hAnsi="Arial" w:cs="Arial"/>
+                      <w:sz w:val="20"/>
+                      <w:szCs w:val="20"/>
+                    </w:rPr>
+                    <w:t>Vmx</w:t>
+                  </w:r>
+                  <w:proofErr w:type="spellEnd"/>
+                  <w:r>
+                    <w:rPr>
+                      <w:rFonts w:ascii="Arial" w:hAnsi="Arial" w:cs="Arial"/>
+                      <w:sz w:val="20"/>
+                      <w:szCs w:val="20"/>
+                    </w:rPr>
+                    <w:t xml:space="preserve">-e  = </w:t>
                   </w:r>
                 </w:p>
               </w:tc>
@@ -4375,6 +4891,7 @@
                     </w:rPr>
                     <w:t>{</w:t>
                   </w:r>
+                  <w:proofErr w:type="spellStart"/>
                   <w:r>
                     <w:rPr>
                       <w:rFonts w:ascii="Arial" w:hAnsi="Arial" w:cs="Arial"/>
@@ -4393,7 +4910,18 @@
                       <w:sz w:val="20"/>
                       <w:szCs w:val="20"/>
                     </w:rPr>
-                    <w:t>Vmxe}</w:t>
+                    <w:t>Vmxe</w:t>
+                  </w:r>
+                  <w:proofErr w:type="spellEnd"/>
+                  <w:r>
+                    <w:rPr>
+                      <w:rFonts w:ascii="Arial" w:hAnsi="Arial" w:cs="Arial"/>
+                      <w:b/>
+                      <w:bCs/>
+                      <w:sz w:val="20"/>
+                      <w:szCs w:val="20"/>
+                    </w:rPr>
+                    <w:t>}</w:t>
                   </w:r>
                 </w:p>
               </w:tc>
@@ -4420,24 +4948,24 @@
                       <w:szCs w:val="20"/>
                     </w:rPr>
                   </w:pPr>
-                  <w:r>
-                    <w:rPr>
-                      <w:rFonts w:ascii="Arial" w:hAnsi="Arial" w:cs="Arial"/>
-                      <w:sz w:val="20"/>
-                      <w:szCs w:val="20"/>
-                    </w:rPr>
-                    <w:t>Vmx-</w:t>
-                  </w:r>
-                  <w:proofErr w:type="gramStart"/>
-                  <w:r>
-                    <w:rPr>
-                      <w:rFonts w:ascii="Arial" w:hAnsi="Arial" w:cs="Arial"/>
-                      <w:sz w:val="20"/>
-                      <w:szCs w:val="20"/>
-                    </w:rPr>
-                    <w:t>a  =</w:t>
-                  </w:r>
-                  <w:proofErr w:type="gramEnd"/>
+                  <w:proofErr w:type="spellStart"/>
+                  <w:r>
+                    <w:rPr>
+                      <w:rFonts w:ascii="Arial" w:hAnsi="Arial" w:cs="Arial"/>
+                      <w:sz w:val="20"/>
+                      <w:szCs w:val="20"/>
+                    </w:rPr>
+                    <w:t>Vmx-a</w:t>
+                  </w:r>
+                  <w:proofErr w:type="spellEnd"/>
+                  <w:r>
+                    <w:rPr>
+                      <w:rFonts w:ascii="Arial" w:hAnsi="Arial" w:cs="Arial"/>
+                      <w:sz w:val="20"/>
+                      <w:szCs w:val="20"/>
+                    </w:rPr>
+                    <w:t xml:space="preserve">  =</w:t>
+                  </w:r>
                 </w:p>
               </w:tc>
               <w:tc>
@@ -4475,6 +5003,7 @@
                     </w:rPr>
                     <w:t>{</w:t>
                   </w:r>
+                  <w:proofErr w:type="spellStart"/>
                   <w:r>
                     <w:rPr>
                       <w:rFonts w:ascii="Arial" w:hAnsi="Arial" w:cs="Arial"/>
@@ -4493,7 +5022,18 @@
                       <w:sz w:val="20"/>
                       <w:szCs w:val="20"/>
                     </w:rPr>
-                    <w:t>mxa}</w:t>
+                    <w:t>mxa</w:t>
+                  </w:r>
+                  <w:proofErr w:type="spellEnd"/>
+                  <w:r>
+                    <w:rPr>
+                      <w:rFonts w:ascii="Arial" w:hAnsi="Arial" w:cs="Arial"/>
+                      <w:b/>
+                      <w:bCs/>
+                      <w:sz w:val="20"/>
+                      <w:szCs w:val="20"/>
+                    </w:rPr>
+                    <w:t>}</w:t>
                   </w:r>
                 </w:p>
               </w:tc>
@@ -4664,16 +5204,24 @@
                       <w:szCs w:val="20"/>
                     </w:rPr>
                   </w:pPr>
-                  <w:proofErr w:type="gramStart"/>
-                  <w:r>
-                    <w:rPr>
-                      <w:rFonts w:ascii="Arial" w:hAnsi="Arial" w:cs="Arial"/>
-                      <w:sz w:val="20"/>
-                      <w:szCs w:val="20"/>
-                    </w:rPr>
-                    <w:t>Vmx  =</w:t>
-                  </w:r>
-                  <w:proofErr w:type="gramEnd"/>
+                  <w:proofErr w:type="spellStart"/>
+                  <w:r>
+                    <w:rPr>
+                      <w:rFonts w:ascii="Arial" w:hAnsi="Arial" w:cs="Arial"/>
+                      <w:sz w:val="20"/>
+                      <w:szCs w:val="20"/>
+                    </w:rPr>
+                    <w:t>Vmx</w:t>
+                  </w:r>
+                  <w:proofErr w:type="spellEnd"/>
+                  <w:r>
+                    <w:rPr>
+                      <w:rFonts w:ascii="Arial" w:hAnsi="Arial" w:cs="Arial"/>
+                      <w:sz w:val="20"/>
+                      <w:szCs w:val="20"/>
+                    </w:rPr>
+                    <w:t xml:space="preserve">  =</w:t>
+                  </w:r>
                 </w:p>
               </w:tc>
               <w:tc>
@@ -4709,7 +5257,29 @@
                       <w:sz w:val="20"/>
                       <w:szCs w:val="20"/>
                     </w:rPr>
-                    <w:t>{aorticaVmxe}</w:t>
+                    <w:t>{</w:t>
+                  </w:r>
+                  <w:proofErr w:type="spellStart"/>
+                  <w:r>
+                    <w:rPr>
+                      <w:rFonts w:ascii="Arial" w:hAnsi="Arial" w:cs="Arial"/>
+                      <w:b/>
+                      <w:bCs/>
+                      <w:sz w:val="20"/>
+                      <w:szCs w:val="20"/>
+                    </w:rPr>
+                    <w:t>aorticaVmx</w:t>
+                  </w:r>
+                  <w:proofErr w:type="spellEnd"/>
+                  <w:r>
+                    <w:rPr>
+                      <w:rFonts w:ascii="Arial" w:hAnsi="Arial" w:cs="Arial"/>
+                      <w:b/>
+                      <w:bCs/>
+                      <w:sz w:val="20"/>
+                      <w:szCs w:val="20"/>
+                    </w:rPr>
+                    <w:t>}</w:t>
                   </w:r>
                 </w:p>
               </w:tc>
@@ -4742,7 +5312,25 @@
                       <w:sz w:val="20"/>
                       <w:szCs w:val="20"/>
                     </w:rPr>
-                    <w:t>G máx =</w:t>
+                    <w:t xml:space="preserve">G </w:t>
+                  </w:r>
+                  <w:proofErr w:type="spellStart"/>
+                  <w:r>
+                    <w:rPr>
+                      <w:rFonts w:ascii="Arial" w:hAnsi="Arial" w:cs="Arial"/>
+                      <w:sz w:val="20"/>
+                      <w:szCs w:val="20"/>
+                    </w:rPr>
+                    <w:t>máx</w:t>
+                  </w:r>
+                  <w:proofErr w:type="spellEnd"/>
+                  <w:r>
+                    <w:rPr>
+                      <w:rFonts w:ascii="Arial" w:hAnsi="Arial" w:cs="Arial"/>
+                      <w:sz w:val="20"/>
+                      <w:szCs w:val="20"/>
+                    </w:rPr>
+                    <w:t xml:space="preserve"> =</w:t>
                   </w:r>
                 </w:p>
               </w:tc>
@@ -4789,7 +5377,29 @@
                       <w:sz w:val="20"/>
                       <w:szCs w:val="20"/>
                     </w:rPr>
-                    <w:t>{aorticaGmax}</w:t>
+                    <w:t>{</w:t>
+                  </w:r>
+                  <w:proofErr w:type="spellStart"/>
+                  <w:r>
+                    <w:rPr>
+                      <w:rFonts w:ascii="Arial" w:hAnsi="Arial" w:cs="Arial"/>
+                      <w:b/>
+                      <w:bCs/>
+                      <w:sz w:val="20"/>
+                      <w:szCs w:val="20"/>
+                    </w:rPr>
+                    <w:t>aorticaGmax</w:t>
+                  </w:r>
+                  <w:proofErr w:type="spellEnd"/>
+                  <w:r>
+                    <w:rPr>
+                      <w:rFonts w:ascii="Arial" w:hAnsi="Arial" w:cs="Arial"/>
+                      <w:b/>
+                      <w:bCs/>
+                      <w:sz w:val="20"/>
+                      <w:szCs w:val="20"/>
+                    </w:rPr>
+                    <w:t>}</w:t>
                   </w:r>
                 </w:p>
               </w:tc>
@@ -4822,7 +5432,25 @@
                       <w:sz w:val="20"/>
                       <w:szCs w:val="20"/>
                     </w:rPr>
-                    <w:t>G méd =</w:t>
+                    <w:t xml:space="preserve">G </w:t>
+                  </w:r>
+                  <w:proofErr w:type="spellStart"/>
+                  <w:r>
+                    <w:rPr>
+                      <w:rFonts w:ascii="Arial" w:hAnsi="Arial" w:cs="Arial"/>
+                      <w:sz w:val="20"/>
+                      <w:szCs w:val="20"/>
+                    </w:rPr>
+                    <w:t>méd</w:t>
+                  </w:r>
+                  <w:proofErr w:type="spellEnd"/>
+                  <w:r>
+                    <w:rPr>
+                      <w:rFonts w:ascii="Arial" w:hAnsi="Arial" w:cs="Arial"/>
+                      <w:sz w:val="20"/>
+                      <w:szCs w:val="20"/>
+                    </w:rPr>
+                    <w:t xml:space="preserve"> =</w:t>
                   </w:r>
                 </w:p>
               </w:tc>
@@ -4867,7 +5495,18 @@
                       <w:sz w:val="20"/>
                       <w:szCs w:val="20"/>
                     </w:rPr>
-                    <w:t>{aortica</w:t>
+                    <w:t>{</w:t>
+                  </w:r>
+                  <w:proofErr w:type="spellStart"/>
+                  <w:r>
+                    <w:rPr>
+                      <w:rFonts w:ascii="Arial" w:hAnsi="Arial" w:cs="Arial"/>
+                      <w:b/>
+                      <w:bCs/>
+                      <w:sz w:val="20"/>
+                      <w:szCs w:val="20"/>
+                    </w:rPr>
+                    <w:t>aortica</w:t>
                   </w:r>
                   <w:r>
                     <w:rPr>
@@ -4887,7 +5526,18 @@
                       <w:sz w:val="20"/>
                       <w:szCs w:val="20"/>
                     </w:rPr>
-                    <w:t>med}</w:t>
+                    <w:t>med</w:t>
+                  </w:r>
+                  <w:proofErr w:type="spellEnd"/>
+                  <w:r>
+                    <w:rPr>
+                      <w:rFonts w:ascii="Arial" w:hAnsi="Arial" w:cs="Arial"/>
+                      <w:b/>
+                      <w:bCs/>
+                      <w:sz w:val="20"/>
+                      <w:szCs w:val="20"/>
+                    </w:rPr>
+                    <w:t>}</w:t>
                   </w:r>
                 </w:p>
               </w:tc>
@@ -4992,16 +5642,24 @@
                       <w:szCs w:val="20"/>
                     </w:rPr>
                   </w:pPr>
-                  <w:proofErr w:type="gramStart"/>
-                  <w:r>
-                    <w:rPr>
-                      <w:rFonts w:ascii="Arial" w:hAnsi="Arial" w:cs="Arial"/>
-                      <w:sz w:val="20"/>
-                      <w:szCs w:val="20"/>
-                    </w:rPr>
-                    <w:t>Vmx  =</w:t>
-                  </w:r>
-                  <w:proofErr w:type="gramEnd"/>
+                  <w:proofErr w:type="spellStart"/>
+                  <w:r>
+                    <w:rPr>
+                      <w:rFonts w:ascii="Arial" w:hAnsi="Arial" w:cs="Arial"/>
+                      <w:sz w:val="20"/>
+                      <w:szCs w:val="20"/>
+                    </w:rPr>
+                    <w:t>Vmx</w:t>
+                  </w:r>
+                  <w:proofErr w:type="spellEnd"/>
+                  <w:r>
+                    <w:rPr>
+                      <w:rFonts w:ascii="Arial" w:hAnsi="Arial" w:cs="Arial"/>
+                      <w:sz w:val="20"/>
+                      <w:szCs w:val="20"/>
+                    </w:rPr>
+                    <w:t xml:space="preserve">  =</w:t>
+                  </w:r>
                 </w:p>
               </w:tc>
               <w:tc>
@@ -5037,7 +5695,29 @@
                       <w:sz w:val="20"/>
                       <w:szCs w:val="20"/>
                     </w:rPr>
-                    <w:t>{pulmonarGmax}</w:t>
+                    <w:t>{</w:t>
+                  </w:r>
+                  <w:proofErr w:type="spellStart"/>
+                  <w:r>
+                    <w:rPr>
+                      <w:rFonts w:ascii="Arial" w:hAnsi="Arial" w:cs="Arial"/>
+                      <w:b/>
+                      <w:bCs/>
+                      <w:sz w:val="20"/>
+                      <w:szCs w:val="20"/>
+                    </w:rPr>
+                    <w:t>pulmonarGmax</w:t>
+                  </w:r>
+                  <w:proofErr w:type="spellEnd"/>
+                  <w:r>
+                    <w:rPr>
+                      <w:rFonts w:ascii="Arial" w:hAnsi="Arial" w:cs="Arial"/>
+                      <w:b/>
+                      <w:bCs/>
+                      <w:sz w:val="20"/>
+                      <w:szCs w:val="20"/>
+                    </w:rPr>
+                    <w:t>}</w:t>
                   </w:r>
                 </w:p>
               </w:tc>
@@ -5064,16 +5744,24 @@
                       <w:szCs w:val="20"/>
                     </w:rPr>
                   </w:pPr>
-                  <w:proofErr w:type="gramStart"/>
-                  <w:r>
-                    <w:rPr>
-                      <w:rFonts w:ascii="Arial" w:hAnsi="Arial" w:cs="Arial"/>
-                      <w:sz w:val="20"/>
-                      <w:szCs w:val="20"/>
-                    </w:rPr>
-                    <w:t>Tac  =</w:t>
-                  </w:r>
-                  <w:proofErr w:type="gramEnd"/>
+                  <w:proofErr w:type="spellStart"/>
+                  <w:r>
+                    <w:rPr>
+                      <w:rFonts w:ascii="Arial" w:hAnsi="Arial" w:cs="Arial"/>
+                      <w:sz w:val="20"/>
+                      <w:szCs w:val="20"/>
+                    </w:rPr>
+                    <w:t>Tac</w:t>
+                  </w:r>
+                  <w:proofErr w:type="spellEnd"/>
+                  <w:r>
+                    <w:rPr>
+                      <w:rFonts w:ascii="Arial" w:hAnsi="Arial" w:cs="Arial"/>
+                      <w:sz w:val="20"/>
+                      <w:szCs w:val="20"/>
+                    </w:rPr>
+                    <w:t xml:space="preserve">  =</w:t>
+                  </w:r>
                   <w:r>
                     <w:rPr>
                       <w:rFonts w:ascii="Arial" w:hAnsi="Arial" w:cs="Arial"/>
@@ -5090,7 +5778,29 @@
                       <w:sz w:val="20"/>
                       <w:szCs w:val="20"/>
                     </w:rPr>
-                    <w:t>{pulmonarTac}</w:t>
+                    <w:t>{</w:t>
+                  </w:r>
+                  <w:proofErr w:type="spellStart"/>
+                  <w:r>
+                    <w:rPr>
+                      <w:rFonts w:ascii="Arial" w:hAnsi="Arial" w:cs="Arial"/>
+                      <w:b/>
+                      <w:bCs/>
+                      <w:sz w:val="20"/>
+                      <w:szCs w:val="20"/>
+                    </w:rPr>
+                    <w:t>pulmonarTac</w:t>
+                  </w:r>
+                  <w:proofErr w:type="spellEnd"/>
+                  <w:r>
+                    <w:rPr>
+                      <w:rFonts w:ascii="Arial" w:hAnsi="Arial" w:cs="Arial"/>
+                      <w:b/>
+                      <w:bCs/>
+                      <w:sz w:val="20"/>
+                      <w:szCs w:val="20"/>
+                    </w:rPr>
+                    <w:t>}</w:t>
                   </w:r>
                 </w:p>
               </w:tc>
@@ -5150,16 +5860,24 @@
                       <w:szCs w:val="20"/>
                     </w:rPr>
                   </w:pPr>
-                  <w:proofErr w:type="gramStart"/>
-                  <w:r>
-                    <w:rPr>
-                      <w:rFonts w:ascii="Arial" w:hAnsi="Arial" w:cs="Arial"/>
-                      <w:sz w:val="20"/>
-                      <w:szCs w:val="20"/>
-                    </w:rPr>
-                    <w:t>Tej  =</w:t>
-                  </w:r>
-                  <w:proofErr w:type="gramEnd"/>
+                  <w:proofErr w:type="spellStart"/>
+                  <w:r>
+                    <w:rPr>
+                      <w:rFonts w:ascii="Arial" w:hAnsi="Arial" w:cs="Arial"/>
+                      <w:sz w:val="20"/>
+                      <w:szCs w:val="20"/>
+                    </w:rPr>
+                    <w:t>Tej</w:t>
+                  </w:r>
+                  <w:proofErr w:type="spellEnd"/>
+                  <w:r>
+                    <w:rPr>
+                      <w:rFonts w:ascii="Arial" w:hAnsi="Arial" w:cs="Arial"/>
+                      <w:sz w:val="20"/>
+                      <w:szCs w:val="20"/>
+                    </w:rPr>
+                    <w:t xml:space="preserve">  =</w:t>
+                  </w:r>
                 </w:p>
               </w:tc>
               <w:tc>
@@ -5205,7 +5923,29 @@
                       <w:sz w:val="20"/>
                       <w:szCs w:val="20"/>
                     </w:rPr>
-                    <w:t>{pulmonarTej}</w:t>
+                    <w:t>{</w:t>
+                  </w:r>
+                  <w:proofErr w:type="spellStart"/>
+                  <w:r>
+                    <w:rPr>
+                      <w:rFonts w:ascii="Arial" w:hAnsi="Arial" w:cs="Arial"/>
+                      <w:b/>
+                      <w:bCs/>
+                      <w:sz w:val="20"/>
+                      <w:szCs w:val="20"/>
+                    </w:rPr>
+                    <w:t>pulmonarTej</w:t>
+                  </w:r>
+                  <w:proofErr w:type="spellEnd"/>
+                  <w:r>
+                    <w:rPr>
+                      <w:rFonts w:ascii="Arial" w:hAnsi="Arial" w:cs="Arial"/>
+                      <w:b/>
+                      <w:bCs/>
+                      <w:sz w:val="20"/>
+                      <w:szCs w:val="20"/>
+                    </w:rPr>
+                    <w:t>}</w:t>
                   </w:r>
                 </w:p>
               </w:tc>
@@ -5569,7 +6309,23 @@
                 <w:b/>
                 <w:szCs w:val="20"/>
               </w:rPr>
-              <w:t xml:space="preserve"> {comentario}</w:t>
+              <w:t xml:space="preserve"> {</w:t>
+            </w:r>
+            <w:proofErr w:type="spellStart"/>
+            <w:r>
+              <w:rPr>
+                <w:b/>
+                <w:szCs w:val="20"/>
+              </w:rPr>
+              <w:t>comentario</w:t>
+            </w:r>
+            <w:proofErr w:type="spellEnd"/>
+            <w:r>
+              <w:rPr>
+                <w:b/>
+                <w:szCs w:val="20"/>
+              </w:rPr>
+              <w:t>}</w:t>
             </w:r>
           </w:p>
           <w:p>
@@ -5590,14 +6346,52 @@
                 <w:szCs w:val="16"/>
               </w:rPr>
             </w:pPr>
+            <w:proofErr w:type="spellStart"/>
             <w:r>
               <w:rPr>
                 <w:bCs/>
                 <w:sz w:val="16"/>
                 <w:szCs w:val="16"/>
               </w:rPr>
-              <w:t>Obs: Os valores de referência utilizados são da última diretriz da American Society of Echocardiography</w:t>
+              <w:t>Obs</w:t>
             </w:r>
+            <w:proofErr w:type="spellEnd"/>
+            <w:r>
+              <w:rPr>
+                <w:bCs/>
+                <w:sz w:val="16"/>
+                <w:szCs w:val="16"/>
+              </w:rPr>
+              <w:t xml:space="preserve">: Os valores de referência utilizados são da última diretriz da American Society </w:t>
+            </w:r>
+            <w:proofErr w:type="spellStart"/>
+            <w:r>
+              <w:rPr>
+                <w:bCs/>
+                <w:sz w:val="16"/>
+                <w:szCs w:val="16"/>
+              </w:rPr>
+              <w:t>of</w:t>
+            </w:r>
+            <w:proofErr w:type="spellEnd"/>
+            <w:r>
+              <w:rPr>
+                <w:bCs/>
+                <w:sz w:val="16"/>
+                <w:szCs w:val="16"/>
+              </w:rPr>
+              <w:t xml:space="preserve"> </w:t>
+            </w:r>
+            <w:proofErr w:type="spellStart"/>
+            <w:r>
+              <w:rPr>
+                <w:bCs/>
+                <w:sz w:val="16"/>
+                <w:szCs w:val="16"/>
+              </w:rPr>
+              <w:t>Echocardiography</w:t>
+            </w:r>
+            <w:proofErr w:type="spellEnd"/>
             <w:r>
               <w:rPr>
                 <w:bCs/>
@@ -5642,7 +6436,23 @@
                 <w:b/>
                 <w:szCs w:val="20"/>
               </w:rPr>
-              <w:t>{conclusao}</w:t>
+              <w:t>{</w:t>
+            </w:r>
+            <w:proofErr w:type="spellStart"/>
+            <w:r>
+              <w:rPr>
+                <w:b/>
+                <w:szCs w:val="20"/>
+              </w:rPr>
+              <w:t>conclusao</w:t>
+            </w:r>
+            <w:proofErr w:type="spellEnd"/>
+            <w:r>
+              <w:rPr>
+                <w:b/>
+                <w:szCs w:val="20"/>
+              </w:rPr>
+              <w:t>}</w:t>
             </w:r>
           </w:p>
           <w:p>

</xml_diff>